<commit_message>
very good version of report generation manager
</commit_message>
<xml_diff>
--- a/reports/templates/sd_general_report_template.new.01.docx
+++ b/reports/templates/sd_general_report_template.new.01.docx
@@ -631,13 +631,6 @@
     </w:p>
     <w:p>
       <w:pPr>
-        <w:rPr>
-          <w:lang w:val="en-GB" w:eastAsia="en-GB"/>
-        </w:rPr>
-      </w:pPr>
-    </w:p>
-    <w:p>
-      <w:pPr>
         <w:pStyle w:val="Heading1"/>
         <w:jc w:val="center"/>
         <w:rPr>
@@ -645,27 +638,121 @@
           <w:lang w:val="en-GB" w:eastAsia="en-GB"/>
         </w:rPr>
       </w:pPr>
-      <w:r>
+    </w:p>
+    <w:p>
+      <w:pPr>
+        <w:pStyle w:val="Heading1"/>
+        <w:jc w:val="center"/>
         <w:rPr>
           <w:rFonts w:eastAsia="Times New Roman"/>
           <w:lang w:val="en-GB" w:eastAsia="en-GB"/>
         </w:rPr>
+      </w:pPr>
+      <w:r>
+        <w:rPr>
+          <w:rFonts w:eastAsia="Times New Roman"/>
+          <w:lang w:val="en-GB" w:eastAsia="en-GB"/>
+        </w:rPr>
+        <w:t>Introduction</w:t>
+      </w:r>
+    </w:p>
+    <w:p>
+      <w:pPr>
+        <w:rPr>
+          <w:lang w:val="en-GB" w:eastAsia="en-GB"/>
+        </w:rPr>
+      </w:pPr>
+    </w:p>
+    <w:p>
+      <w:pPr>
+        <w:rPr>
+          <w:lang w:val="en-GB" w:eastAsia="en-GB"/>
+        </w:rPr>
+      </w:pPr>
+    </w:p>
+    <w:p>
+      <w:pPr>
+        <w:rPr>
+          <w:lang w:val="en-GB" w:eastAsia="en-GB"/>
+        </w:rPr>
+      </w:pPr>
+      <w:r>
+        <w:rPr>
+          <w:lang w:val="en-GB" w:eastAsia="en-GB"/>
+        </w:rPr>
+        <w:t>Lorem ipsum dolor sit amet, consectetur adipiscing elit. Fusce sed risus aliquam, aliquet sem nec, facilisis sapien. In elit neque, efficitur eu leo sed, consequat vulputate nunc. Nulla est ante, pulvinar ac elit venenatis, finibus malesuada tellus. Suspendisse dapibus augue nulla, sed faucibus orci iaculis ac. Phasellus sed sem at massa mollis mollis ut sed risus. Sed id est nunc. Aenean eget lacus at ante accumsan laoreet.</w:t>
+      </w:r>
+    </w:p>
+    <w:p>
+      <w:pPr>
+        <w:rPr>
+          <w:lang w:val="en-GB" w:eastAsia="en-GB"/>
+        </w:rPr>
+      </w:pPr>
+      <w:r>
+        <w:rPr>
+          <w:lang w:val="en-GB" w:eastAsia="en-GB"/>
+        </w:rPr>
+        <w:t>Nunc vulputate metus at lorem placerat consequat. Donec scelerisque malesuada nibh quis ultrices. Mauris tincidunt magna a aliquet sagittis. Proin nisl velit, elementum vitae justo ac, congue euismod ante. Fusce semper non augue vitae semper. Nulla id dapibus enim. Cras faucibus mattis risus sed rhoncus. Donec ac volutpat risus. Aliquam cursus, tellus vel pulvinar rutrum, dui ex aliquam odio, eu mattis tellus lorem vel urna. Nam et diam quis turpis pretium egestas. Maecenas quam velit, accumsan in maximus id, posuere sed ex. Etiam tristique scelerisque risus, non sagittis lorem ultrices at. Duis hendrerit risus ut justo sagittis blandit.</w:t>
+      </w:r>
+    </w:p>
+    <w:p>
+      <w:pPr>
+        <w:rPr>
+          <w:lang w:val="en-GB" w:eastAsia="en-GB"/>
+        </w:rPr>
+      </w:pPr>
+      <w:r>
+        <w:rPr>
+          <w:lang w:val="en-GB" w:eastAsia="en-GB"/>
+        </w:rPr>
+        <w:t>Maecenas euismod quam eget purus sodales consequat. Nam porta diam quis eros elementum, sed feugiat lorem congue. Phasellus sodales, dolor sed faucibus dictum, tellus arcu ultricies sem, ut ornare ligula mauris eu sem. Vivamus sit amet mauris non sapien malesuada molestie. Cras nec eros interdum ex tempus hendrerit quis eget enim. Donec a mauris orci. Integer luctus, nibh ut posuere posuere, eros sem commodo felis, et facilisis ex magna vel quam. Donec quis volutpat elit. Nulla at fermentum felis. Donec eget efficitur nisi, sed ornare nibh. Vivamus eget lectus quis erat faucibus efficitur. Ut ornare odio ac elit finibus tincidunt. Donec porta vulputate ex at posuere. Nunc vulputate neque sit amet condimentum ultricies. Donec id lectus auctor magna commodo iaculis sed ac mauris.</w:t>
+      </w:r>
+    </w:p>
+    <w:p>
+      <w:pPr>
+        <w:rPr>
+          <w:rFonts w:asciiTheme="majorHAnsi" w:eastAsia="Times New Roman" w:hAnsiTheme="majorHAnsi" w:cstheme="majorBidi"/>
+          <w:color w:val="365F91" w:themeColor="accent1" w:themeShade="BF"/>
+          <w:sz w:val="32"/>
+          <w:szCs w:val="32"/>
+          <w:lang w:val="en-GB" w:eastAsia="en-GB"/>
+        </w:rPr>
+      </w:pPr>
+      <w:r>
+        <w:rPr>
+          <w:rFonts w:eastAsia="Times New Roman"/>
+          <w:lang w:val="en-GB" w:eastAsia="en-GB"/>
+        </w:rPr>
+        <w:br w:type="page"/>
+      </w:r>
+    </w:p>
+    <w:p>
+      <w:pPr>
+        <w:pStyle w:val="Heading1"/>
+        <w:jc w:val="center"/>
+        <w:rPr>
+          <w:rFonts w:eastAsia="Times New Roman"/>
+          <w:lang w:val="en-GB" w:eastAsia="en-GB"/>
+        </w:rPr>
+      </w:pPr>
+    </w:p>
+    <w:p>
+      <w:pPr>
+        <w:pStyle w:val="Heading1"/>
+        <w:jc w:val="center"/>
+        <w:rPr>
+          <w:rFonts w:eastAsia="Times New Roman"/>
+          <w:lang w:val="en-GB" w:eastAsia="en-GB"/>
+        </w:rPr>
+      </w:pPr>
+      <w:r>
+        <w:rPr>
+          <w:rFonts w:eastAsia="Times New Roman"/>
+          <w:lang w:val="en-GB" w:eastAsia="en-GB"/>
+        </w:rPr>
         <w:t>Location</w:t>
       </w:r>
-    </w:p>
-    <w:p>
-      <w:pPr>
-        <w:rPr>
-          <w:lang w:val="en-GB" w:eastAsia="en-GB"/>
-        </w:rPr>
-      </w:pPr>
-    </w:p>
-    <w:p>
-      <w:pPr>
-        <w:rPr>
-          <w:lang w:val="en-GB" w:eastAsia="en-GB"/>
-        </w:rPr>
-      </w:pPr>
     </w:p>
     <w:p>
       <w:pPr>
@@ -721,23 +808,13 @@
                 <w:szCs w:val="24"/>
               </w:rPr>
             </w:pPr>
-            <w:proofErr w:type="spellStart"/>
-            <w:r>
-              <w:rPr>
-                <w:rFonts w:ascii="Arial" w:hAnsi="Arial" w:cs="Arial"/>
-                <w:sz w:val="24"/>
-                <w:szCs w:val="24"/>
-              </w:rPr>
-              <w:t>include_image</w:t>
-            </w:r>
-            <w:proofErr w:type="spellEnd"/>
-            <w:r>
-              <w:rPr>
-                <w:rFonts w:ascii="Arial" w:hAnsi="Arial" w:cs="Arial"/>
-                <w:sz w:val="24"/>
-                <w:szCs w:val="24"/>
-              </w:rPr>
-              <w:t>(‘</w:t>
+            <w:r>
+              <w:rPr>
+                <w:rFonts w:ascii="Arial" w:hAnsi="Arial" w:cs="Arial"/>
+                <w:sz w:val="24"/>
+                <w:szCs w:val="24"/>
+              </w:rPr>
+              <w:t>include_image(‘</w:t>
             </w:r>
             <w:r>
               <w:rPr>
@@ -769,7 +846,23 @@
                 <w:sz w:val="24"/>
                 <w:szCs w:val="24"/>
               </w:rPr>
-              <w:t>’,6)</w:t>
+              <w:t>’,</w:t>
+            </w:r>
+            <w:r>
+              <w:rPr>
+                <w:rFonts w:ascii="Arial" w:hAnsi="Arial" w:cs="Arial"/>
+                <w:sz w:val="24"/>
+                <w:szCs w:val="24"/>
+              </w:rPr>
+              <w:t>5</w:t>
+            </w:r>
+            <w:r>
+              <w:rPr>
+                <w:rFonts w:ascii="Arial" w:hAnsi="Arial" w:cs="Arial"/>
+                <w:sz w:val="24"/>
+                <w:szCs w:val="24"/>
+              </w:rPr>
+              <w:t>)</w:t>
             </w:r>
           </w:p>
           <w:p>
@@ -792,59 +885,75 @@
     </w:tbl>
     <w:p>
       <w:pPr>
-        <w:rPr>
-          <w:lang w:val="en-GB" w:eastAsia="en-GB"/>
-        </w:rPr>
-      </w:pPr>
-    </w:p>
-    <w:p>
-      <w:pPr>
-        <w:rPr>
-          <w:lang w:val="en-GB" w:eastAsia="en-GB"/>
+        <w:pStyle w:val="NormalWeb"/>
+        <w:spacing w:before="0" w:beforeAutospacing="0" w:after="60" w:afterAutospacing="0"/>
+        <w:jc w:val="both"/>
+        <w:rPr>
+          <w:rFonts w:ascii="Arial" w:hAnsi="Arial" w:cs="Arial"/>
+          <w:color w:val="000000"/>
+          <w:sz w:val="28"/>
+          <w:szCs w:val="28"/>
+        </w:rPr>
+      </w:pPr>
+    </w:p>
+    <w:p>
+      <w:pPr>
+        <w:pStyle w:val="NormalWeb"/>
+        <w:spacing w:before="0" w:beforeAutospacing="0" w:after="60" w:afterAutospacing="0"/>
+        <w:jc w:val="both"/>
+        <w:rPr>
+          <w:rFonts w:ascii="Arial" w:hAnsi="Arial" w:cs="Arial"/>
+          <w:color w:val="000000"/>
+          <w:sz w:val="20"/>
+          <w:szCs w:val="20"/>
         </w:rPr>
       </w:pPr>
       <w:r>
         <w:rPr>
-          <w:lang w:val="en-GB" w:eastAsia="en-GB"/>
-        </w:rPr>
-        <w:br w:type="page"/>
+          <w:rFonts w:ascii="Arial" w:hAnsi="Arial" w:cs="Arial"/>
+          <w:color w:val="000000"/>
+          <w:sz w:val="20"/>
+          <w:szCs w:val="20"/>
+        </w:rPr>
+        <w:fldChar w:fldCharType="begin"/>
       </w:r>
-    </w:p>
-    <w:p>
-      <w:pPr>
-        <w:rPr>
-          <w:lang w:val="en-GB" w:eastAsia="en-GB"/>
-        </w:rPr>
-      </w:pPr>
-    </w:p>
-    <w:p>
-      <w:pPr>
-        <w:pStyle w:val="Heading1"/>
-        <w:jc w:val="center"/>
-        <w:rPr>
-          <w:lang w:val="en-GB" w:eastAsia="en-GB"/>
-        </w:rPr>
-      </w:pPr>
       <w:r>
         <w:rPr>
-          <w:lang w:val="en-GB" w:eastAsia="en-GB"/>
-        </w:rPr>
-        <w:t>Ethnicity</w:t>
+          <w:rFonts w:ascii="Arial" w:hAnsi="Arial" w:cs="Arial"/>
+          <w:color w:val="000000"/>
+          <w:sz w:val="20"/>
+          <w:szCs w:val="20"/>
+        </w:rPr>
+        <w:instrText xml:space="preserve"> MERGEFIELD  population_field_01  \* MERGEFORMAT </w:instrText>
       </w:r>
-    </w:p>
-    <w:p>
-      <w:pPr>
-        <w:rPr>
-          <w:lang w:val="en-GB" w:eastAsia="en-GB"/>
-        </w:rPr>
-      </w:pPr>
-    </w:p>
-    <w:p>
-      <w:pPr>
-        <w:rPr>
-          <w:lang w:val="en-GB" w:eastAsia="en-GB"/>
-        </w:rPr>
-      </w:pPr>
+      <w:r>
+        <w:rPr>
+          <w:rFonts w:ascii="Arial" w:hAnsi="Arial" w:cs="Arial"/>
+          <w:color w:val="000000"/>
+          <w:sz w:val="20"/>
+          <w:szCs w:val="20"/>
+        </w:rPr>
+        <w:fldChar w:fldCharType="separate"/>
+      </w:r>
+      <w:r>
+        <w:rPr>
+          <w:rFonts w:ascii="Arial" w:hAnsi="Arial" w:cs="Arial"/>
+          <w:noProof/>
+          <w:color w:val="000000"/>
+          <w:sz w:val="20"/>
+          <w:szCs w:val="20"/>
+        </w:rPr>
+        <w:t>«population_field_01»</w:t>
+      </w:r>
+      <w:r>
+        <w:rPr>
+          <w:rFonts w:ascii="Arial" w:hAnsi="Arial" w:cs="Arial"/>
+          <w:color w:val="000000"/>
+          <w:sz w:val="20"/>
+          <w:szCs w:val="20"/>
+        </w:rPr>
+        <w:fldChar w:fldCharType="end"/>
+      </w:r>
     </w:p>
     <w:p>
       <w:pPr>
@@ -900,31 +1009,218 @@
                 <w:szCs w:val="24"/>
               </w:rPr>
             </w:pPr>
-            <w:proofErr w:type="spellStart"/>
-            <w:r>
-              <w:rPr>
-                <w:rFonts w:ascii="Arial" w:hAnsi="Arial" w:cs="Arial"/>
-                <w:sz w:val="24"/>
-                <w:szCs w:val="24"/>
-              </w:rPr>
-              <w:t>include_image</w:t>
-            </w:r>
-            <w:proofErr w:type="spellEnd"/>
-            <w:r>
-              <w:rPr>
-                <w:rFonts w:ascii="Arial" w:hAnsi="Arial" w:cs="Arial"/>
-                <w:sz w:val="24"/>
-                <w:szCs w:val="24"/>
-              </w:rPr>
-              <w:t>(‘</w:t>
-            </w:r>
-            <w:r>
-              <w:rPr>
-                <w:rFonts w:ascii="Arial" w:hAnsi="Arial" w:cs="Arial"/>
-                <w:sz w:val="24"/>
-                <w:szCs w:val="24"/>
-              </w:rPr>
-              <w:t>ethnicity_horizontal_stacked_plot</w:t>
+            <w:r>
+              <w:rPr>
+                <w:rFonts w:ascii="Arial" w:hAnsi="Arial" w:cs="Arial"/>
+                <w:sz w:val="24"/>
+                <w:szCs w:val="24"/>
+              </w:rPr>
+              <w:t>include_image(‘</w:t>
+            </w:r>
+            <w:r>
+              <w:rPr>
+                <w:rFonts w:ascii="Arial" w:hAnsi="Arial" w:cs="Arial"/>
+                <w:sz w:val="24"/>
+                <w:szCs w:val="24"/>
+              </w:rPr>
+              <w:t>population_mekko_plot_gender</w:t>
+            </w:r>
+            <w:r>
+              <w:rPr>
+                <w:rFonts w:ascii="Arial" w:hAnsi="Arial" w:cs="Arial"/>
+                <w:sz w:val="24"/>
+                <w:szCs w:val="24"/>
+              </w:rPr>
+              <w:t>’</w:t>
+            </w:r>
+            <w:r>
+              <w:rPr>
+                <w:rFonts w:ascii="Arial" w:hAnsi="Arial" w:cs="Arial"/>
+                <w:sz w:val="24"/>
+                <w:szCs w:val="24"/>
+              </w:rPr>
+              <w:t>,’center’,</w:t>
+            </w:r>
+            <w:r>
+              <w:rPr>
+                <w:rFonts w:ascii="Arial" w:hAnsi="Arial" w:cs="Arial"/>
+                <w:sz w:val="24"/>
+                <w:szCs w:val="24"/>
+              </w:rPr>
+              <w:t>3</w:t>
+            </w:r>
+            <w:r>
+              <w:rPr>
+                <w:rFonts w:ascii="Arial" w:hAnsi="Arial" w:cs="Arial"/>
+                <w:sz w:val="24"/>
+                <w:szCs w:val="24"/>
+              </w:rPr>
+              <w:t>)</w:t>
+            </w:r>
+          </w:p>
+          <w:p>
+            <w:pPr>
+              <w:pStyle w:val="NormalWeb"/>
+              <w:spacing w:before="0" w:beforeAutospacing="0" w:after="60" w:afterAutospacing="0"/>
+              <w:jc w:val="both"/>
+              <w:rPr>
+                <w:rFonts w:ascii="Arial" w:hAnsi="Arial" w:cs="Arial"/>
+                <w:color w:val="000000"/>
+                <w:sz w:val="28"/>
+                <w:szCs w:val="28"/>
+              </w:rPr>
+            </w:pPr>
+            <w:r>
+              <w:rPr>
+                <w:rFonts w:ascii="Arial" w:hAnsi="Arial" w:cs="Arial"/>
+              </w:rPr>
+              <w:t>}}</w:t>
+            </w:r>
+          </w:p>
+        </w:tc>
+      </w:tr>
+    </w:tbl>
+    <w:p>
+      <w:pPr>
+        <w:rPr>
+          <w:lang w:val="en-GB" w:eastAsia="en-GB"/>
+        </w:rPr>
+      </w:pPr>
+    </w:p>
+    <w:p>
+      <w:pPr>
+        <w:rPr>
+          <w:lang w:val="en-GB" w:eastAsia="en-GB"/>
+        </w:rPr>
+      </w:pPr>
+      <w:r>
+        <w:rPr>
+          <w:lang w:val="en-GB" w:eastAsia="en-GB"/>
+        </w:rPr>
+        <w:br w:type="page"/>
+      </w:r>
+    </w:p>
+    <w:p>
+      <w:pPr>
+        <w:rPr>
+          <w:lang w:val="en-GB" w:eastAsia="en-GB"/>
+        </w:rPr>
+      </w:pPr>
+    </w:p>
+    <w:p>
+      <w:pPr>
+        <w:pStyle w:val="Heading1"/>
+        <w:jc w:val="center"/>
+        <w:rPr>
+          <w:lang w:val="en-GB" w:eastAsia="en-GB"/>
+        </w:rPr>
+      </w:pPr>
+      <w:r>
+        <w:rPr>
+          <w:lang w:val="en-GB" w:eastAsia="en-GB"/>
+        </w:rPr>
+        <w:t>Ethnicity</w:t>
+      </w:r>
+    </w:p>
+    <w:p>
+      <w:pPr>
+        <w:rPr>
+          <w:lang w:val="en-GB" w:eastAsia="en-GB"/>
+        </w:rPr>
+      </w:pPr>
+    </w:p>
+    <w:p>
+      <w:pPr>
+        <w:rPr>
+          <w:lang w:val="en-GB" w:eastAsia="en-GB"/>
+        </w:rPr>
+      </w:pPr>
+    </w:p>
+    <w:p>
+      <w:pPr>
+        <w:rPr>
+          <w:lang w:val="en-GB" w:eastAsia="en-GB"/>
+        </w:rPr>
+      </w:pPr>
+    </w:p>
+    <w:tbl>
+      <w:tblPr>
+        <w:tblStyle w:val="TableGrid"/>
+        <w:tblW w:w="0" w:type="auto"/>
+        <w:tblBorders>
+          <w:top w:val="none" w:sz="0" w:space="0" w:color="auto"/>
+          <w:left w:val="none" w:sz="0" w:space="0" w:color="auto"/>
+          <w:bottom w:val="none" w:sz="0" w:space="0" w:color="auto"/>
+          <w:right w:val="none" w:sz="0" w:space="0" w:color="auto"/>
+          <w:insideH w:val="none" w:sz="0" w:space="0" w:color="auto"/>
+          <w:insideV w:val="none" w:sz="0" w:space="0" w:color="auto"/>
+        </w:tblBorders>
+        <w:tblLook w:val="04A0" w:firstRow="1" w:lastRow="0" w:firstColumn="1" w:lastColumn="0" w:noHBand="0" w:noVBand="1"/>
+      </w:tblPr>
+      <w:tblGrid>
+        <w:gridCol w:w="9576"/>
+      </w:tblGrid>
+      <w:tr>
+        <w:tc>
+          <w:tcPr>
+            <w:tcW w:w="9576" w:type="dxa"/>
+          </w:tcPr>
+          <w:p>
+            <w:pPr>
+              <w:rPr>
+                <w:rFonts w:ascii="Arial" w:hAnsi="Arial" w:cs="Arial"/>
+                <w:sz w:val="24"/>
+                <w:szCs w:val="24"/>
+              </w:rPr>
+            </w:pPr>
+            <w:r>
+              <w:rPr>
+                <w:rFonts w:ascii="Arial" w:hAnsi="Arial" w:cs="Arial"/>
+                <w:sz w:val="24"/>
+                <w:szCs w:val="24"/>
+              </w:rPr>
+              <w:t>{{</w:t>
+            </w:r>
+          </w:p>
+          <w:p>
+            <w:pPr>
+              <w:rPr>
+                <w:rFonts w:ascii="Arial" w:hAnsi="Arial" w:cs="Arial"/>
+                <w:sz w:val="24"/>
+                <w:szCs w:val="24"/>
+              </w:rPr>
+            </w:pPr>
+            <w:r>
+              <w:rPr>
+                <w:rFonts w:ascii="Arial" w:hAnsi="Arial" w:cs="Arial"/>
+                <w:sz w:val="24"/>
+                <w:szCs w:val="24"/>
+              </w:rPr>
+              <w:t>include_image(‘</w:t>
+            </w:r>
+            <w:r>
+              <w:rPr>
+                <w:rFonts w:ascii="Arial" w:hAnsi="Arial" w:cs="Arial"/>
+                <w:sz w:val="24"/>
+                <w:szCs w:val="24"/>
+              </w:rPr>
+              <w:t>ethnicity_horizontal_stacked_</w:t>
+            </w:r>
+            <w:r>
+              <w:rPr>
+                <w:rFonts w:ascii="Arial" w:hAnsi="Arial" w:cs="Arial"/>
+                <w:sz w:val="24"/>
+                <w:szCs w:val="24"/>
+              </w:rPr>
+              <w:t>report_</w:t>
+            </w:r>
+            <w:r>
+              <w:rPr>
+                <w:rFonts w:ascii="Arial" w:hAnsi="Arial" w:cs="Arial"/>
+                <w:sz w:val="24"/>
+                <w:szCs w:val="24"/>
+              </w:rPr>
+              <w:t>plot</w:t>
             </w:r>
             <w:r>
               <w:rPr>
@@ -1150,31 +1446,37 @@
                 <w:szCs w:val="24"/>
               </w:rPr>
             </w:pPr>
-            <w:proofErr w:type="spellStart"/>
-            <w:r>
-              <w:rPr>
-                <w:rFonts w:ascii="Arial" w:hAnsi="Arial" w:cs="Arial"/>
-                <w:sz w:val="24"/>
-                <w:szCs w:val="24"/>
-              </w:rPr>
-              <w:t>include_image</w:t>
-            </w:r>
-            <w:proofErr w:type="spellEnd"/>
-            <w:r>
-              <w:rPr>
-                <w:rFonts w:ascii="Arial" w:hAnsi="Arial" w:cs="Arial"/>
-                <w:sz w:val="24"/>
-                <w:szCs w:val="24"/>
-              </w:rPr>
-              <w:t>(‘</w:t>
-            </w:r>
-            <w:r>
-              <w:rPr>
-                <w:rFonts w:ascii="Arial" w:hAnsi="Arial" w:cs="Arial"/>
-                <w:sz w:val="24"/>
-                <w:szCs w:val="24"/>
-              </w:rPr>
-              <w:t>education_horizontal_stacked_plot</w:t>
+            <w:r>
+              <w:rPr>
+                <w:rFonts w:ascii="Arial" w:hAnsi="Arial" w:cs="Arial"/>
+                <w:sz w:val="24"/>
+                <w:szCs w:val="24"/>
+              </w:rPr>
+              <w:t>include_image(‘</w:t>
+            </w:r>
+            <w:r>
+              <w:rPr>
+                <w:rFonts w:ascii="Arial" w:hAnsi="Arial" w:cs="Arial"/>
+                <w:sz w:val="24"/>
+                <w:szCs w:val="24"/>
+              </w:rPr>
+              <w:t>education_horizontal_stacked</w:t>
+            </w:r>
+            <w:r>
+              <w:rPr>
+                <w:rFonts w:ascii="Arial" w:hAnsi="Arial" w:cs="Arial"/>
+                <w:sz w:val="24"/>
+                <w:szCs w:val="24"/>
+              </w:rPr>
+              <w:t>_report</w:t>
+            </w:r>
+            <w:r>
+              <w:rPr>
+                <w:rFonts w:ascii="Arial" w:hAnsi="Arial" w:cs="Arial"/>
+                <w:sz w:val="24"/>
+                <w:szCs w:val="24"/>
+              </w:rPr>
+              <w:t>_plot</w:t>
             </w:r>
             <w:r>
               <w:rPr>
@@ -1258,6 +1560,1261 @@
       </w:pPr>
       <w:r>
         <w:t>Earnings</w:t>
+      </w:r>
+    </w:p>
+    <w:p/>
+    <w:p/>
+    <w:tbl>
+      <w:tblPr>
+        <w:tblStyle w:val="TableGrid"/>
+        <w:tblW w:w="0" w:type="auto"/>
+        <w:tblBorders>
+          <w:top w:val="none" w:sz="0" w:space="0" w:color="auto"/>
+          <w:left w:val="none" w:sz="0" w:space="0" w:color="auto"/>
+          <w:bottom w:val="none" w:sz="0" w:space="0" w:color="auto"/>
+          <w:right w:val="none" w:sz="0" w:space="0" w:color="auto"/>
+          <w:insideH w:val="none" w:sz="0" w:space="0" w:color="auto"/>
+          <w:insideV w:val="none" w:sz="0" w:space="0" w:color="auto"/>
+        </w:tblBorders>
+        <w:tblLook w:val="04A0" w:firstRow="1" w:lastRow="0" w:firstColumn="1" w:lastColumn="0" w:noHBand="0" w:noVBand="1"/>
+      </w:tblPr>
+      <w:tblGrid>
+        <w:gridCol w:w="9576"/>
+      </w:tblGrid>
+      <w:tr>
+        <w:tc>
+          <w:tcPr>
+            <w:tcW w:w="9576" w:type="dxa"/>
+          </w:tcPr>
+          <w:p>
+            <w:pPr>
+              <w:rPr>
+                <w:rFonts w:ascii="Arial" w:hAnsi="Arial" w:cs="Arial"/>
+                <w:sz w:val="24"/>
+                <w:szCs w:val="24"/>
+              </w:rPr>
+            </w:pPr>
+            <w:r>
+              <w:rPr>
+                <w:rFonts w:ascii="Arial" w:hAnsi="Arial" w:cs="Arial"/>
+                <w:sz w:val="24"/>
+                <w:szCs w:val="24"/>
+              </w:rPr>
+              <w:t>{{</w:t>
+            </w:r>
+          </w:p>
+          <w:p>
+            <w:pPr>
+              <w:rPr>
+                <w:rFonts w:ascii="Arial" w:hAnsi="Arial" w:cs="Arial"/>
+                <w:sz w:val="24"/>
+                <w:szCs w:val="24"/>
+              </w:rPr>
+            </w:pPr>
+            <w:r>
+              <w:rPr>
+                <w:rFonts w:ascii="Arial" w:hAnsi="Arial" w:cs="Arial"/>
+                <w:sz w:val="24"/>
+                <w:szCs w:val="24"/>
+              </w:rPr>
+              <w:t>include_image(‘</w:t>
+            </w:r>
+            <w:r>
+              <w:rPr>
+                <w:rFonts w:ascii="Arial" w:hAnsi="Arial" w:cs="Arial"/>
+                <w:sz w:val="24"/>
+                <w:szCs w:val="24"/>
+              </w:rPr>
+              <w:t>earnings_rankings_by_borough_plot_report</w:t>
+            </w:r>
+            <w:r>
+              <w:rPr>
+                <w:rFonts w:ascii="Arial" w:hAnsi="Arial" w:cs="Arial"/>
+                <w:sz w:val="24"/>
+                <w:szCs w:val="24"/>
+              </w:rPr>
+              <w:t>’,’left’,6</w:t>
+            </w:r>
+            <w:r>
+              <w:rPr>
+                <w:rFonts w:ascii="Arial" w:hAnsi="Arial" w:cs="Arial"/>
+                <w:sz w:val="24"/>
+                <w:szCs w:val="24"/>
+              </w:rPr>
+              <w:t>.5</w:t>
+            </w:r>
+            <w:r>
+              <w:rPr>
+                <w:rFonts w:ascii="Arial" w:hAnsi="Arial" w:cs="Arial"/>
+                <w:sz w:val="24"/>
+                <w:szCs w:val="24"/>
+              </w:rPr>
+              <w:t>)</w:t>
+            </w:r>
+          </w:p>
+          <w:p>
+            <w:pPr>
+              <w:rPr>
+                <w:rFonts w:ascii="Arial" w:hAnsi="Arial" w:cs="Arial"/>
+                <w:sz w:val="24"/>
+                <w:szCs w:val="24"/>
+              </w:rPr>
+            </w:pPr>
+            <w:r>
+              <w:rPr>
+                <w:rFonts w:ascii="Arial" w:hAnsi="Arial" w:cs="Arial"/>
+                <w:sz w:val="24"/>
+                <w:szCs w:val="24"/>
+              </w:rPr>
+              <w:t>}}</w:t>
+            </w:r>
+          </w:p>
+        </w:tc>
+      </w:tr>
+    </w:tbl>
+    <w:p>
+      <w:pPr>
+        <w:rPr>
+          <w:rFonts w:ascii="Arial" w:hAnsi="Arial" w:cs="Arial"/>
+        </w:rPr>
+      </w:pPr>
+    </w:p>
+    <w:tbl>
+      <w:tblPr>
+        <w:tblStyle w:val="TableGrid"/>
+        <w:tblW w:w="0" w:type="auto"/>
+        <w:tblBorders>
+          <w:top w:val="none" w:sz="0" w:space="0" w:color="auto"/>
+          <w:left w:val="none" w:sz="0" w:space="0" w:color="auto"/>
+          <w:bottom w:val="none" w:sz="0" w:space="0" w:color="auto"/>
+          <w:right w:val="none" w:sz="0" w:space="0" w:color="auto"/>
+          <w:insideH w:val="none" w:sz="0" w:space="0" w:color="auto"/>
+          <w:insideV w:val="none" w:sz="0" w:space="0" w:color="auto"/>
+        </w:tblBorders>
+        <w:tblLook w:val="04A0" w:firstRow="1" w:lastRow="0" w:firstColumn="1" w:lastColumn="0" w:noHBand="0" w:noVBand="1"/>
+      </w:tblPr>
+      <w:tblGrid>
+        <w:gridCol w:w="9576"/>
+      </w:tblGrid>
+      <w:tr>
+        <w:tc>
+          <w:tcPr>
+            <w:tcW w:w="9576" w:type="dxa"/>
+          </w:tcPr>
+          <w:p>
+            <w:pPr>
+              <w:rPr>
+                <w:rFonts w:ascii="Arial" w:hAnsi="Arial" w:cs="Arial"/>
+                <w:sz w:val="32"/>
+                <w:szCs w:val="32"/>
+              </w:rPr>
+            </w:pPr>
+            <w:r>
+              <w:rPr>
+                <w:rFonts w:ascii="Arial" w:hAnsi="Arial" w:cs="Arial"/>
+                <w:sz w:val="32"/>
+                <w:szCs w:val="32"/>
+              </w:rPr>
+              <w:t>{{</w:t>
+            </w:r>
+          </w:p>
+          <w:p>
+            <w:pPr>
+              <w:rPr>
+                <w:rFonts w:ascii="Arial" w:hAnsi="Arial" w:cs="Arial"/>
+                <w:sz w:val="32"/>
+                <w:szCs w:val="32"/>
+              </w:rPr>
+            </w:pPr>
+            <w:r>
+              <w:rPr>
+                <w:rFonts w:ascii="Arial" w:hAnsi="Arial" w:cs="Arial"/>
+                <w:sz w:val="32"/>
+                <w:szCs w:val="32"/>
+              </w:rPr>
+              <w:t>if earnings_flat:</w:t>
+            </w:r>
+          </w:p>
+          <w:p>
+            <w:pPr>
+              <w:rPr>
+                <w:rFonts w:ascii="Arial" w:hAnsi="Arial" w:cs="Arial"/>
+                <w:sz w:val="32"/>
+                <w:szCs w:val="32"/>
+              </w:rPr>
+            </w:pPr>
+            <w:r>
+              <w:rPr>
+                <w:rFonts w:ascii="Arial" w:hAnsi="Arial" w:cs="Arial"/>
+                <w:sz w:val="32"/>
+                <w:szCs w:val="32"/>
+              </w:rPr>
+              <w:t xml:space="preserve">  include_text('earnings_trend_text', ‘center’)</w:t>
+            </w:r>
+          </w:p>
+          <w:p>
+            <w:pPr>
+              <w:rPr>
+                <w:rFonts w:ascii="Arial" w:hAnsi="Arial" w:cs="Arial"/>
+                <w:sz w:val="32"/>
+                <w:szCs w:val="32"/>
+              </w:rPr>
+            </w:pPr>
+            <w:r>
+              <w:rPr>
+                <w:rFonts w:ascii="Arial" w:hAnsi="Arial" w:cs="Arial"/>
+                <w:sz w:val="32"/>
+                <w:szCs w:val="32"/>
+              </w:rPr>
+              <w:t>else:</w:t>
+            </w:r>
+          </w:p>
+          <w:p>
+            <w:pPr>
+              <w:rPr>
+                <w:rFonts w:ascii="Arial" w:hAnsi="Arial" w:cs="Arial"/>
+                <w:sz w:val="32"/>
+                <w:szCs w:val="32"/>
+              </w:rPr>
+            </w:pPr>
+            <w:r>
+              <w:rPr>
+                <w:rFonts w:ascii="Arial" w:hAnsi="Arial" w:cs="Arial"/>
+                <w:sz w:val="32"/>
+                <w:szCs w:val="32"/>
+              </w:rPr>
+              <w:t xml:space="preserve">  clear_cell()</w:t>
+            </w:r>
+          </w:p>
+          <w:p>
+            <w:pPr>
+              <w:rPr>
+                <w:rFonts w:ascii="Arial" w:hAnsi="Arial" w:cs="Arial"/>
+                <w:sz w:val="32"/>
+                <w:szCs w:val="32"/>
+              </w:rPr>
+            </w:pPr>
+            <w:r>
+              <w:rPr>
+                <w:rFonts w:ascii="Arial" w:hAnsi="Arial" w:cs="Arial"/>
+                <w:sz w:val="32"/>
+                <w:szCs w:val="32"/>
+              </w:rPr>
+              <w:t>}}</w:t>
+            </w:r>
+          </w:p>
+        </w:tc>
+      </w:tr>
+      <w:tr>
+        <w:tc>
+          <w:tcPr>
+            <w:tcW w:w="9576" w:type="dxa"/>
+          </w:tcPr>
+          <w:p>
+            <w:pPr>
+              <w:rPr>
+                <w:rFonts w:ascii="Arial" w:hAnsi="Arial" w:cs="Arial"/>
+                <w:color w:val="00B050"/>
+                <w:sz w:val="32"/>
+                <w:szCs w:val="32"/>
+              </w:rPr>
+            </w:pPr>
+            <w:r>
+              <w:rPr>
+                <w:rFonts w:ascii="Arial" w:hAnsi="Arial" w:cs="Arial"/>
+                <w:color w:val="00B050"/>
+                <w:sz w:val="32"/>
+                <w:szCs w:val="32"/>
+              </w:rPr>
+              <w:t>{{</w:t>
+            </w:r>
+          </w:p>
+          <w:p>
+            <w:pPr>
+              <w:rPr>
+                <w:rFonts w:ascii="Arial" w:hAnsi="Arial" w:cs="Arial"/>
+                <w:color w:val="00B050"/>
+                <w:sz w:val="32"/>
+                <w:szCs w:val="32"/>
+              </w:rPr>
+            </w:pPr>
+            <w:r>
+              <w:rPr>
+                <w:rFonts w:ascii="Arial" w:hAnsi="Arial" w:cs="Arial"/>
+                <w:color w:val="00B050"/>
+                <w:sz w:val="32"/>
+                <w:szCs w:val="32"/>
+              </w:rPr>
+              <w:t>if earnings_up:</w:t>
+            </w:r>
+          </w:p>
+          <w:p>
+            <w:pPr>
+              <w:rPr>
+                <w:rFonts w:ascii="Arial" w:hAnsi="Arial" w:cs="Arial"/>
+                <w:color w:val="00B050"/>
+                <w:sz w:val="32"/>
+                <w:szCs w:val="32"/>
+              </w:rPr>
+            </w:pPr>
+            <w:r>
+              <w:rPr>
+                <w:rFonts w:ascii="Arial" w:hAnsi="Arial" w:cs="Arial"/>
+                <w:color w:val="00B050"/>
+                <w:sz w:val="32"/>
+                <w:szCs w:val="32"/>
+              </w:rPr>
+              <w:t xml:space="preserve">  include_text('earnings_trend_text', ‘center’)</w:t>
+            </w:r>
+          </w:p>
+          <w:p>
+            <w:pPr>
+              <w:rPr>
+                <w:rFonts w:ascii="Arial" w:hAnsi="Arial" w:cs="Arial"/>
+                <w:color w:val="00B050"/>
+                <w:sz w:val="32"/>
+                <w:szCs w:val="32"/>
+              </w:rPr>
+            </w:pPr>
+            <w:r>
+              <w:rPr>
+                <w:rFonts w:ascii="Arial" w:hAnsi="Arial" w:cs="Arial"/>
+                <w:color w:val="00B050"/>
+                <w:sz w:val="32"/>
+                <w:szCs w:val="32"/>
+              </w:rPr>
+              <w:t>else:</w:t>
+            </w:r>
+          </w:p>
+          <w:p>
+            <w:pPr>
+              <w:rPr>
+                <w:rFonts w:ascii="Arial" w:hAnsi="Arial" w:cs="Arial"/>
+                <w:color w:val="00B050"/>
+                <w:sz w:val="32"/>
+                <w:szCs w:val="32"/>
+              </w:rPr>
+            </w:pPr>
+            <w:r>
+              <w:rPr>
+                <w:rFonts w:ascii="Arial" w:hAnsi="Arial" w:cs="Arial"/>
+                <w:color w:val="00B050"/>
+                <w:sz w:val="32"/>
+                <w:szCs w:val="32"/>
+              </w:rPr>
+              <w:t xml:space="preserve">  clear_cell()</w:t>
+            </w:r>
+          </w:p>
+          <w:p>
+            <w:pPr>
+              <w:rPr>
+                <w:rFonts w:ascii="Arial" w:hAnsi="Arial" w:cs="Arial"/>
+                <w:color w:val="FF0000"/>
+                <w:sz w:val="32"/>
+                <w:szCs w:val="32"/>
+              </w:rPr>
+            </w:pPr>
+            <w:r>
+              <w:rPr>
+                <w:rFonts w:ascii="Arial" w:hAnsi="Arial" w:cs="Arial"/>
+                <w:color w:val="00B050"/>
+                <w:sz w:val="32"/>
+                <w:szCs w:val="32"/>
+              </w:rPr>
+              <w:t>}}</w:t>
+            </w:r>
+          </w:p>
+        </w:tc>
+      </w:tr>
+      <w:tr>
+        <w:tc>
+          <w:tcPr>
+            <w:tcW w:w="9576" w:type="dxa"/>
+          </w:tcPr>
+          <w:p>
+            <w:pPr>
+              <w:rPr>
+                <w:rFonts w:ascii="Arial" w:hAnsi="Arial" w:cs="Arial"/>
+                <w:color w:val="FF0000"/>
+                <w:sz w:val="32"/>
+                <w:szCs w:val="32"/>
+              </w:rPr>
+            </w:pPr>
+            <w:r>
+              <w:rPr>
+                <w:rFonts w:ascii="Arial" w:hAnsi="Arial" w:cs="Arial"/>
+                <w:color w:val="FF0000"/>
+                <w:sz w:val="32"/>
+                <w:szCs w:val="32"/>
+              </w:rPr>
+              <w:t>{{</w:t>
+            </w:r>
+          </w:p>
+          <w:p>
+            <w:pPr>
+              <w:rPr>
+                <w:rFonts w:ascii="Arial" w:hAnsi="Arial" w:cs="Arial"/>
+                <w:color w:val="FF0000"/>
+                <w:sz w:val="32"/>
+                <w:szCs w:val="32"/>
+              </w:rPr>
+            </w:pPr>
+            <w:r>
+              <w:rPr>
+                <w:rFonts w:ascii="Arial" w:hAnsi="Arial" w:cs="Arial"/>
+                <w:color w:val="FF0000"/>
+                <w:sz w:val="32"/>
+                <w:szCs w:val="32"/>
+              </w:rPr>
+              <w:t>if earnings_down:</w:t>
+            </w:r>
+          </w:p>
+          <w:p>
+            <w:pPr>
+              <w:rPr>
+                <w:rFonts w:ascii="Arial" w:hAnsi="Arial" w:cs="Arial"/>
+                <w:color w:val="FF0000"/>
+                <w:sz w:val="32"/>
+                <w:szCs w:val="32"/>
+              </w:rPr>
+            </w:pPr>
+            <w:r>
+              <w:rPr>
+                <w:rFonts w:ascii="Arial" w:hAnsi="Arial" w:cs="Arial"/>
+                <w:color w:val="FF0000"/>
+                <w:sz w:val="32"/>
+                <w:szCs w:val="32"/>
+              </w:rPr>
+              <w:t xml:space="preserve">  include_text('earnings_trend_text', ‘center’)</w:t>
+            </w:r>
+          </w:p>
+          <w:p>
+            <w:pPr>
+              <w:rPr>
+                <w:rFonts w:ascii="Arial" w:hAnsi="Arial" w:cs="Arial"/>
+                <w:color w:val="FF0000"/>
+                <w:sz w:val="32"/>
+                <w:szCs w:val="32"/>
+              </w:rPr>
+            </w:pPr>
+            <w:r>
+              <w:rPr>
+                <w:rFonts w:ascii="Arial" w:hAnsi="Arial" w:cs="Arial"/>
+                <w:color w:val="FF0000"/>
+                <w:sz w:val="32"/>
+                <w:szCs w:val="32"/>
+              </w:rPr>
+              <w:t>else:</w:t>
+            </w:r>
+          </w:p>
+          <w:p>
+            <w:pPr>
+              <w:rPr>
+                <w:rFonts w:ascii="Arial" w:hAnsi="Arial" w:cs="Arial"/>
+                <w:color w:val="FF0000"/>
+                <w:sz w:val="32"/>
+                <w:szCs w:val="32"/>
+              </w:rPr>
+            </w:pPr>
+            <w:r>
+              <w:rPr>
+                <w:rFonts w:ascii="Arial" w:hAnsi="Arial" w:cs="Arial"/>
+                <w:color w:val="FF0000"/>
+                <w:sz w:val="32"/>
+                <w:szCs w:val="32"/>
+              </w:rPr>
+              <w:t xml:space="preserve">  clear_cell()</w:t>
+            </w:r>
+          </w:p>
+          <w:p>
+            <w:pPr>
+              <w:rPr>
+                <w:rFonts w:ascii="Arial" w:hAnsi="Arial" w:cs="Arial"/>
+                <w:color w:val="00B050"/>
+                <w:sz w:val="32"/>
+                <w:szCs w:val="32"/>
+              </w:rPr>
+            </w:pPr>
+            <w:r>
+              <w:rPr>
+                <w:rFonts w:ascii="Arial" w:hAnsi="Arial" w:cs="Arial"/>
+                <w:color w:val="FF0000"/>
+                <w:sz w:val="32"/>
+                <w:szCs w:val="32"/>
+              </w:rPr>
+              <w:t>}}</w:t>
+            </w:r>
+          </w:p>
+        </w:tc>
+      </w:tr>
+    </w:tbl>
+    <w:p>
+      <w:pPr>
+        <w:rPr>
+          <w:rFonts w:ascii="Arial" w:hAnsi="Arial" w:cs="Arial"/>
+        </w:rPr>
+      </w:pPr>
+    </w:p>
+    <w:p>
+      <w:pPr>
+        <w:rPr>
+          <w:rFonts w:ascii="Arial" w:hAnsi="Arial" w:cs="Arial"/>
+          <w:sz w:val="24"/>
+          <w:szCs w:val="24"/>
+        </w:rPr>
+      </w:pPr>
+      <w:r>
+        <w:rPr>
+          <w:rFonts w:ascii="Arial" w:hAnsi="Arial" w:cs="Arial"/>
+          <w:sz w:val="24"/>
+          <w:szCs w:val="24"/>
+        </w:rPr>
+        <w:br w:type="page"/>
+      </w:r>
+    </w:p>
+    <w:p>
+      <w:pPr>
+        <w:pStyle w:val="Heading1"/>
+        <w:jc w:val="center"/>
+      </w:pPr>
+    </w:p>
+    <w:p>
+      <w:pPr>
+        <w:pStyle w:val="Heading1"/>
+        <w:jc w:val="center"/>
+      </w:pPr>
+      <w:r>
+        <w:t>Crime</w:t>
+      </w:r>
+    </w:p>
+    <w:p/>
+    <w:p/>
+    <w:tbl>
+      <w:tblPr>
+        <w:tblStyle w:val="TableGrid"/>
+        <w:tblW w:w="0" w:type="auto"/>
+        <w:tblBorders>
+          <w:top w:val="none" w:sz="0" w:space="0" w:color="auto"/>
+          <w:left w:val="none" w:sz="0" w:space="0" w:color="auto"/>
+          <w:bottom w:val="none" w:sz="0" w:space="0" w:color="auto"/>
+          <w:right w:val="none" w:sz="0" w:space="0" w:color="auto"/>
+          <w:insideH w:val="none" w:sz="0" w:space="0" w:color="auto"/>
+          <w:insideV w:val="none" w:sz="0" w:space="0" w:color="auto"/>
+        </w:tblBorders>
+        <w:tblLook w:val="04A0" w:firstRow="1" w:lastRow="0" w:firstColumn="1" w:lastColumn="0" w:noHBand="0" w:noVBand="1"/>
+      </w:tblPr>
+      <w:tblGrid>
+        <w:gridCol w:w="9576"/>
+      </w:tblGrid>
+      <w:tr>
+        <w:tc>
+          <w:tcPr>
+            <w:tcW w:w="9576" w:type="dxa"/>
+          </w:tcPr>
+          <w:p>
+            <w:pPr>
+              <w:rPr>
+                <w:rFonts w:ascii="Arial" w:hAnsi="Arial" w:cs="Arial"/>
+                <w:sz w:val="24"/>
+                <w:szCs w:val="24"/>
+              </w:rPr>
+            </w:pPr>
+            <w:r>
+              <w:rPr>
+                <w:rFonts w:ascii="Arial" w:hAnsi="Arial" w:cs="Arial"/>
+                <w:sz w:val="24"/>
+                <w:szCs w:val="24"/>
+              </w:rPr>
+              <w:t>{{</w:t>
+            </w:r>
+          </w:p>
+          <w:p>
+            <w:pPr>
+              <w:rPr>
+                <w:rFonts w:ascii="Arial" w:hAnsi="Arial" w:cs="Arial"/>
+                <w:sz w:val="24"/>
+                <w:szCs w:val="24"/>
+              </w:rPr>
+            </w:pPr>
+            <w:r>
+              <w:rPr>
+                <w:rFonts w:ascii="Arial" w:hAnsi="Arial" w:cs="Arial"/>
+                <w:sz w:val="24"/>
+                <w:szCs w:val="24"/>
+              </w:rPr>
+              <w:t>include_image(‘</w:t>
+            </w:r>
+            <w:r>
+              <w:rPr>
+                <w:rFonts w:ascii="Arial" w:hAnsi="Arial" w:cs="Arial"/>
+                <w:sz w:val="24"/>
+                <w:szCs w:val="24"/>
+              </w:rPr>
+              <w:t>crime_per_capita_ranking_by_borough_plot_report</w:t>
+            </w:r>
+            <w:r>
+              <w:rPr>
+                <w:rFonts w:ascii="Arial" w:hAnsi="Arial" w:cs="Arial"/>
+                <w:sz w:val="24"/>
+                <w:szCs w:val="24"/>
+              </w:rPr>
+              <w:t>’,’left’,6.5)</w:t>
+            </w:r>
+          </w:p>
+          <w:p>
+            <w:pPr>
+              <w:rPr>
+                <w:rFonts w:ascii="Arial" w:hAnsi="Arial" w:cs="Arial"/>
+                <w:sz w:val="24"/>
+                <w:szCs w:val="24"/>
+              </w:rPr>
+            </w:pPr>
+            <w:r>
+              <w:rPr>
+                <w:rFonts w:ascii="Arial" w:hAnsi="Arial" w:cs="Arial"/>
+                <w:sz w:val="24"/>
+                <w:szCs w:val="24"/>
+              </w:rPr>
+              <w:t>}}</w:t>
+            </w:r>
+          </w:p>
+        </w:tc>
+      </w:tr>
+    </w:tbl>
+    <w:p>
+      <w:pPr>
+        <w:rPr>
+          <w:rFonts w:ascii="Arial" w:hAnsi="Arial" w:cs="Arial"/>
+        </w:rPr>
+      </w:pPr>
+    </w:p>
+    <w:tbl>
+      <w:tblPr>
+        <w:tblStyle w:val="TableGrid"/>
+        <w:tblW w:w="0" w:type="auto"/>
+        <w:tblBorders>
+          <w:top w:val="none" w:sz="0" w:space="0" w:color="auto"/>
+          <w:left w:val="none" w:sz="0" w:space="0" w:color="auto"/>
+          <w:bottom w:val="none" w:sz="0" w:space="0" w:color="auto"/>
+          <w:right w:val="none" w:sz="0" w:space="0" w:color="auto"/>
+          <w:insideH w:val="none" w:sz="0" w:space="0" w:color="auto"/>
+          <w:insideV w:val="none" w:sz="0" w:space="0" w:color="auto"/>
+        </w:tblBorders>
+        <w:tblLook w:val="04A0" w:firstRow="1" w:lastRow="0" w:firstColumn="1" w:lastColumn="0" w:noHBand="0" w:noVBand="1"/>
+      </w:tblPr>
+      <w:tblGrid>
+        <w:gridCol w:w="9576"/>
+      </w:tblGrid>
+      <w:tr>
+        <w:tc>
+          <w:tcPr>
+            <w:tcW w:w="9576" w:type="dxa"/>
+          </w:tcPr>
+          <w:p>
+            <w:pPr>
+              <w:rPr>
+                <w:rFonts w:ascii="Arial" w:hAnsi="Arial" w:cs="Arial"/>
+                <w:sz w:val="32"/>
+                <w:szCs w:val="32"/>
+              </w:rPr>
+            </w:pPr>
+            <w:r>
+              <w:rPr>
+                <w:rFonts w:ascii="Arial" w:hAnsi="Arial" w:cs="Arial"/>
+                <w:sz w:val="32"/>
+                <w:szCs w:val="32"/>
+              </w:rPr>
+              <w:t>{{</w:t>
+            </w:r>
+          </w:p>
+          <w:p>
+            <w:pPr>
+              <w:rPr>
+                <w:rFonts w:ascii="Arial" w:hAnsi="Arial" w:cs="Arial"/>
+                <w:sz w:val="32"/>
+                <w:szCs w:val="32"/>
+              </w:rPr>
+            </w:pPr>
+            <w:r>
+              <w:rPr>
+                <w:rFonts w:ascii="Arial" w:hAnsi="Arial" w:cs="Arial"/>
+                <w:sz w:val="32"/>
+                <w:szCs w:val="32"/>
+              </w:rPr>
+              <w:t xml:space="preserve">if </w:t>
+            </w:r>
+            <w:r>
+              <w:rPr>
+                <w:rFonts w:ascii="Arial" w:hAnsi="Arial" w:cs="Arial"/>
+                <w:sz w:val="32"/>
+                <w:szCs w:val="32"/>
+              </w:rPr>
+              <w:t>crime</w:t>
+            </w:r>
+            <w:r>
+              <w:rPr>
+                <w:rFonts w:ascii="Arial" w:hAnsi="Arial" w:cs="Arial"/>
+                <w:sz w:val="32"/>
+                <w:szCs w:val="32"/>
+              </w:rPr>
+              <w:t>_flat:</w:t>
+            </w:r>
+          </w:p>
+          <w:p>
+            <w:pPr>
+              <w:rPr>
+                <w:rFonts w:ascii="Arial" w:hAnsi="Arial" w:cs="Arial"/>
+                <w:sz w:val="32"/>
+                <w:szCs w:val="32"/>
+              </w:rPr>
+            </w:pPr>
+            <w:r>
+              <w:rPr>
+                <w:rFonts w:ascii="Arial" w:hAnsi="Arial" w:cs="Arial"/>
+                <w:sz w:val="32"/>
+                <w:szCs w:val="32"/>
+              </w:rPr>
+              <w:t xml:space="preserve">  include_text('</w:t>
+            </w:r>
+            <w:r>
+              <w:rPr>
+                <w:rFonts w:ascii="Arial" w:hAnsi="Arial" w:cs="Arial"/>
+                <w:sz w:val="32"/>
+                <w:szCs w:val="32"/>
+              </w:rPr>
+              <w:t>crime</w:t>
+            </w:r>
+            <w:r>
+              <w:rPr>
+                <w:rFonts w:ascii="Arial" w:hAnsi="Arial" w:cs="Arial"/>
+                <w:sz w:val="32"/>
+                <w:szCs w:val="32"/>
+              </w:rPr>
+              <w:t>_trend_text', ‘center’)</w:t>
+            </w:r>
+          </w:p>
+          <w:p>
+            <w:pPr>
+              <w:rPr>
+                <w:rFonts w:ascii="Arial" w:hAnsi="Arial" w:cs="Arial"/>
+                <w:sz w:val="32"/>
+                <w:szCs w:val="32"/>
+              </w:rPr>
+            </w:pPr>
+            <w:r>
+              <w:rPr>
+                <w:rFonts w:ascii="Arial" w:hAnsi="Arial" w:cs="Arial"/>
+                <w:sz w:val="32"/>
+                <w:szCs w:val="32"/>
+              </w:rPr>
+              <w:t>else:</w:t>
+            </w:r>
+          </w:p>
+          <w:p>
+            <w:pPr>
+              <w:rPr>
+                <w:rFonts w:ascii="Arial" w:hAnsi="Arial" w:cs="Arial"/>
+                <w:sz w:val="32"/>
+                <w:szCs w:val="32"/>
+              </w:rPr>
+            </w:pPr>
+            <w:r>
+              <w:rPr>
+                <w:rFonts w:ascii="Arial" w:hAnsi="Arial" w:cs="Arial"/>
+                <w:sz w:val="32"/>
+                <w:szCs w:val="32"/>
+              </w:rPr>
+              <w:t xml:space="preserve">  clear_cell()</w:t>
+            </w:r>
+          </w:p>
+          <w:p>
+            <w:pPr>
+              <w:rPr>
+                <w:rFonts w:ascii="Arial" w:hAnsi="Arial" w:cs="Arial"/>
+                <w:sz w:val="32"/>
+                <w:szCs w:val="32"/>
+              </w:rPr>
+            </w:pPr>
+            <w:r>
+              <w:rPr>
+                <w:rFonts w:ascii="Arial" w:hAnsi="Arial" w:cs="Arial"/>
+                <w:sz w:val="32"/>
+                <w:szCs w:val="32"/>
+              </w:rPr>
+              <w:t>}}</w:t>
+            </w:r>
+          </w:p>
+        </w:tc>
+      </w:tr>
+      <w:tr>
+        <w:tc>
+          <w:tcPr>
+            <w:tcW w:w="9576" w:type="dxa"/>
+          </w:tcPr>
+          <w:p>
+            <w:pPr>
+              <w:rPr>
+                <w:rFonts w:ascii="Arial" w:hAnsi="Arial" w:cs="Arial"/>
+                <w:color w:val="00B050"/>
+                <w:sz w:val="32"/>
+                <w:szCs w:val="32"/>
+              </w:rPr>
+            </w:pPr>
+            <w:r>
+              <w:rPr>
+                <w:rFonts w:ascii="Arial" w:hAnsi="Arial" w:cs="Arial"/>
+                <w:color w:val="00B050"/>
+                <w:sz w:val="32"/>
+                <w:szCs w:val="32"/>
+              </w:rPr>
+              <w:t>{{</w:t>
+            </w:r>
+          </w:p>
+          <w:p>
+            <w:pPr>
+              <w:rPr>
+                <w:rFonts w:ascii="Arial" w:hAnsi="Arial" w:cs="Arial"/>
+                <w:color w:val="00B050"/>
+                <w:sz w:val="32"/>
+                <w:szCs w:val="32"/>
+              </w:rPr>
+            </w:pPr>
+            <w:r>
+              <w:rPr>
+                <w:rFonts w:ascii="Arial" w:hAnsi="Arial" w:cs="Arial"/>
+                <w:color w:val="00B050"/>
+                <w:sz w:val="32"/>
+                <w:szCs w:val="32"/>
+              </w:rPr>
+              <w:t xml:space="preserve">if </w:t>
+            </w:r>
+            <w:r>
+              <w:rPr>
+                <w:rFonts w:ascii="Arial" w:hAnsi="Arial" w:cs="Arial"/>
+                <w:color w:val="00B050"/>
+                <w:sz w:val="32"/>
+                <w:szCs w:val="32"/>
+              </w:rPr>
+              <w:t>crime</w:t>
+            </w:r>
+            <w:r>
+              <w:rPr>
+                <w:rFonts w:ascii="Arial" w:hAnsi="Arial" w:cs="Arial"/>
+                <w:color w:val="00B050"/>
+                <w:sz w:val="32"/>
+                <w:szCs w:val="32"/>
+              </w:rPr>
+              <w:t>_up:</w:t>
+            </w:r>
+          </w:p>
+          <w:p>
+            <w:pPr>
+              <w:rPr>
+                <w:rFonts w:ascii="Arial" w:hAnsi="Arial" w:cs="Arial"/>
+                <w:color w:val="00B050"/>
+                <w:sz w:val="32"/>
+                <w:szCs w:val="32"/>
+              </w:rPr>
+            </w:pPr>
+            <w:r>
+              <w:rPr>
+                <w:rFonts w:ascii="Arial" w:hAnsi="Arial" w:cs="Arial"/>
+                <w:color w:val="00B050"/>
+                <w:sz w:val="32"/>
+                <w:szCs w:val="32"/>
+              </w:rPr>
+              <w:t xml:space="preserve">  include_text('</w:t>
+            </w:r>
+            <w:r>
+              <w:rPr>
+                <w:rFonts w:ascii="Arial" w:hAnsi="Arial" w:cs="Arial"/>
+                <w:color w:val="00B050"/>
+                <w:sz w:val="32"/>
+                <w:szCs w:val="32"/>
+              </w:rPr>
+              <w:t>crime</w:t>
+            </w:r>
+            <w:r>
+              <w:rPr>
+                <w:rFonts w:ascii="Arial" w:hAnsi="Arial" w:cs="Arial"/>
+                <w:color w:val="00B050"/>
+                <w:sz w:val="32"/>
+                <w:szCs w:val="32"/>
+              </w:rPr>
+              <w:t>_trend_text', ‘center’)</w:t>
+            </w:r>
+          </w:p>
+          <w:p>
+            <w:pPr>
+              <w:rPr>
+                <w:rFonts w:ascii="Arial" w:hAnsi="Arial" w:cs="Arial"/>
+                <w:color w:val="00B050"/>
+                <w:sz w:val="32"/>
+                <w:szCs w:val="32"/>
+              </w:rPr>
+            </w:pPr>
+            <w:r>
+              <w:rPr>
+                <w:rFonts w:ascii="Arial" w:hAnsi="Arial" w:cs="Arial"/>
+                <w:color w:val="00B050"/>
+                <w:sz w:val="32"/>
+                <w:szCs w:val="32"/>
+              </w:rPr>
+              <w:t>else:</w:t>
+            </w:r>
+          </w:p>
+          <w:p>
+            <w:pPr>
+              <w:rPr>
+                <w:rFonts w:ascii="Arial" w:hAnsi="Arial" w:cs="Arial"/>
+                <w:color w:val="00B050"/>
+                <w:sz w:val="32"/>
+                <w:szCs w:val="32"/>
+              </w:rPr>
+            </w:pPr>
+            <w:r>
+              <w:rPr>
+                <w:rFonts w:ascii="Arial" w:hAnsi="Arial" w:cs="Arial"/>
+                <w:color w:val="00B050"/>
+                <w:sz w:val="32"/>
+                <w:szCs w:val="32"/>
+              </w:rPr>
+              <w:t xml:space="preserve">  clear_cell()</w:t>
+            </w:r>
+          </w:p>
+          <w:p>
+            <w:pPr>
+              <w:rPr>
+                <w:rFonts w:ascii="Arial" w:hAnsi="Arial" w:cs="Arial"/>
+                <w:color w:val="FF0000"/>
+                <w:sz w:val="32"/>
+                <w:szCs w:val="32"/>
+              </w:rPr>
+            </w:pPr>
+            <w:r>
+              <w:rPr>
+                <w:rFonts w:ascii="Arial" w:hAnsi="Arial" w:cs="Arial"/>
+                <w:color w:val="00B050"/>
+                <w:sz w:val="32"/>
+                <w:szCs w:val="32"/>
+              </w:rPr>
+              <w:t>}}</w:t>
+            </w:r>
+          </w:p>
+        </w:tc>
+      </w:tr>
+      <w:tr>
+        <w:tc>
+          <w:tcPr>
+            <w:tcW w:w="9576" w:type="dxa"/>
+          </w:tcPr>
+          <w:p>
+            <w:pPr>
+              <w:rPr>
+                <w:rFonts w:ascii="Arial" w:hAnsi="Arial" w:cs="Arial"/>
+                <w:color w:val="FF0000"/>
+                <w:sz w:val="32"/>
+                <w:szCs w:val="32"/>
+              </w:rPr>
+            </w:pPr>
+            <w:r>
+              <w:rPr>
+                <w:rFonts w:ascii="Arial" w:hAnsi="Arial" w:cs="Arial"/>
+                <w:color w:val="FF0000"/>
+                <w:sz w:val="32"/>
+                <w:szCs w:val="32"/>
+              </w:rPr>
+              <w:t>{{</w:t>
+            </w:r>
+          </w:p>
+          <w:p>
+            <w:pPr>
+              <w:rPr>
+                <w:rFonts w:ascii="Arial" w:hAnsi="Arial" w:cs="Arial"/>
+                <w:color w:val="FF0000"/>
+                <w:sz w:val="32"/>
+                <w:szCs w:val="32"/>
+              </w:rPr>
+            </w:pPr>
+            <w:r>
+              <w:rPr>
+                <w:rFonts w:ascii="Arial" w:hAnsi="Arial" w:cs="Arial"/>
+                <w:color w:val="FF0000"/>
+                <w:sz w:val="32"/>
+                <w:szCs w:val="32"/>
+              </w:rPr>
+              <w:t xml:space="preserve">if </w:t>
+            </w:r>
+            <w:r>
+              <w:rPr>
+                <w:rFonts w:ascii="Arial" w:hAnsi="Arial" w:cs="Arial"/>
+                <w:color w:val="FF0000"/>
+                <w:sz w:val="32"/>
+                <w:szCs w:val="32"/>
+              </w:rPr>
+              <w:t>crime</w:t>
+            </w:r>
+            <w:r>
+              <w:rPr>
+                <w:rFonts w:ascii="Arial" w:hAnsi="Arial" w:cs="Arial"/>
+                <w:color w:val="FF0000"/>
+                <w:sz w:val="32"/>
+                <w:szCs w:val="32"/>
+              </w:rPr>
+              <w:t>_down:</w:t>
+            </w:r>
+          </w:p>
+          <w:p>
+            <w:pPr>
+              <w:rPr>
+                <w:rFonts w:ascii="Arial" w:hAnsi="Arial" w:cs="Arial"/>
+                <w:color w:val="FF0000"/>
+                <w:sz w:val="32"/>
+                <w:szCs w:val="32"/>
+              </w:rPr>
+            </w:pPr>
+            <w:r>
+              <w:rPr>
+                <w:rFonts w:ascii="Arial" w:hAnsi="Arial" w:cs="Arial"/>
+                <w:color w:val="FF0000"/>
+                <w:sz w:val="32"/>
+                <w:szCs w:val="32"/>
+              </w:rPr>
+              <w:t xml:space="preserve">  include_text('</w:t>
+            </w:r>
+            <w:r>
+              <w:rPr>
+                <w:rFonts w:ascii="Arial" w:hAnsi="Arial" w:cs="Arial"/>
+                <w:color w:val="FF0000"/>
+                <w:sz w:val="32"/>
+                <w:szCs w:val="32"/>
+              </w:rPr>
+              <w:t>crime</w:t>
+            </w:r>
+            <w:r>
+              <w:rPr>
+                <w:rFonts w:ascii="Arial" w:hAnsi="Arial" w:cs="Arial"/>
+                <w:color w:val="FF0000"/>
+                <w:sz w:val="32"/>
+                <w:szCs w:val="32"/>
+              </w:rPr>
+              <w:t>_trend_text', ‘center’)</w:t>
+            </w:r>
+          </w:p>
+          <w:p>
+            <w:pPr>
+              <w:rPr>
+                <w:rFonts w:ascii="Arial" w:hAnsi="Arial" w:cs="Arial"/>
+                <w:color w:val="FF0000"/>
+                <w:sz w:val="32"/>
+                <w:szCs w:val="32"/>
+              </w:rPr>
+            </w:pPr>
+            <w:r>
+              <w:rPr>
+                <w:rFonts w:ascii="Arial" w:hAnsi="Arial" w:cs="Arial"/>
+                <w:color w:val="FF0000"/>
+                <w:sz w:val="32"/>
+                <w:szCs w:val="32"/>
+              </w:rPr>
+              <w:t>else:</w:t>
+            </w:r>
+          </w:p>
+          <w:p>
+            <w:pPr>
+              <w:rPr>
+                <w:rFonts w:ascii="Arial" w:hAnsi="Arial" w:cs="Arial"/>
+                <w:color w:val="FF0000"/>
+                <w:sz w:val="32"/>
+                <w:szCs w:val="32"/>
+              </w:rPr>
+            </w:pPr>
+            <w:r>
+              <w:rPr>
+                <w:rFonts w:ascii="Arial" w:hAnsi="Arial" w:cs="Arial"/>
+                <w:color w:val="FF0000"/>
+                <w:sz w:val="32"/>
+                <w:szCs w:val="32"/>
+              </w:rPr>
+              <w:t xml:space="preserve">  clear_cell()</w:t>
+            </w:r>
+          </w:p>
+          <w:p>
+            <w:pPr>
+              <w:rPr>
+                <w:rFonts w:ascii="Arial" w:hAnsi="Arial" w:cs="Arial"/>
+                <w:color w:val="00B050"/>
+                <w:sz w:val="32"/>
+                <w:szCs w:val="32"/>
+              </w:rPr>
+            </w:pPr>
+            <w:r>
+              <w:rPr>
+                <w:rFonts w:ascii="Arial" w:hAnsi="Arial" w:cs="Arial"/>
+                <w:color w:val="FF0000"/>
+                <w:sz w:val="32"/>
+                <w:szCs w:val="32"/>
+              </w:rPr>
+              <w:t>}}</w:t>
+            </w:r>
+          </w:p>
+        </w:tc>
+      </w:tr>
+    </w:tbl>
+    <w:p>
+      <w:pPr>
+        <w:rPr>
+          <w:rFonts w:ascii="Arial" w:hAnsi="Arial" w:cs="Arial"/>
+        </w:rPr>
+      </w:pPr>
+    </w:p>
+    <w:p>
+      <w:pPr>
+        <w:rPr>
+          <w:rFonts w:ascii="Arial" w:hAnsi="Arial" w:cs="Arial"/>
+        </w:rPr>
+      </w:pPr>
+      <w:r>
+        <w:rPr>
+          <w:rFonts w:ascii="Arial" w:hAnsi="Arial" w:cs="Arial"/>
+        </w:rPr>
+        <w:br w:type="page"/>
+      </w:r>
+    </w:p>
+    <w:p>
+      <w:pPr>
+        <w:pStyle w:val="Heading1"/>
+        <w:jc w:val="center"/>
+      </w:pPr>
+    </w:p>
+    <w:p>
+      <w:pPr>
+        <w:pStyle w:val="Heading1"/>
+        <w:jc w:val="center"/>
+      </w:pPr>
+      <w:r>
+        <w:t>Appendices</w:t>
+      </w:r>
+    </w:p>
+    <w:p/>
+    <w:tbl>
+      <w:tblPr>
+        <w:tblStyle w:val="TableGrid"/>
+        <w:tblW w:w="0" w:type="auto"/>
+        <w:tblBorders>
+          <w:top w:val="none" w:sz="0" w:space="0" w:color="auto"/>
+          <w:left w:val="none" w:sz="0" w:space="0" w:color="auto"/>
+          <w:bottom w:val="none" w:sz="0" w:space="0" w:color="auto"/>
+          <w:right w:val="none" w:sz="0" w:space="0" w:color="auto"/>
+          <w:insideH w:val="none" w:sz="0" w:space="0" w:color="auto"/>
+          <w:insideV w:val="none" w:sz="0" w:space="0" w:color="auto"/>
+        </w:tblBorders>
+        <w:tblLook w:val="04A0" w:firstRow="1" w:lastRow="0" w:firstColumn="1" w:lastColumn="0" w:noHBand="0" w:noVBand="1"/>
+      </w:tblPr>
+      <w:tblGrid>
+        <w:gridCol w:w="9576"/>
+      </w:tblGrid>
+      <w:tr>
+        <w:tc>
+          <w:tcPr>
+            <w:tcW w:w="9576" w:type="dxa"/>
+          </w:tcPr>
+          <w:p>
+            <w:pPr>
+              <w:rPr>
+                <w:rFonts w:ascii="Arial" w:hAnsi="Arial" w:cs="Arial"/>
+                <w:sz w:val="24"/>
+                <w:szCs w:val="24"/>
+              </w:rPr>
+            </w:pPr>
+            <w:r>
+              <w:rPr>
+                <w:rFonts w:ascii="Arial" w:hAnsi="Arial" w:cs="Arial"/>
+                <w:sz w:val="24"/>
+                <w:szCs w:val="24"/>
+              </w:rPr>
+              <w:t>{{</w:t>
+            </w:r>
+          </w:p>
+          <w:p>
+            <w:pPr>
+              <w:rPr>
+                <w:rFonts w:ascii="Arial" w:hAnsi="Arial" w:cs="Arial"/>
+                <w:sz w:val="24"/>
+                <w:szCs w:val="24"/>
+              </w:rPr>
+            </w:pPr>
+            <w:r>
+              <w:rPr>
+                <w:rFonts w:ascii="Arial" w:hAnsi="Arial" w:cs="Arial"/>
+                <w:sz w:val="24"/>
+                <w:szCs w:val="24"/>
+              </w:rPr>
+              <w:t>include_image(‘</w:t>
+            </w:r>
+            <w:r>
+              <w:rPr>
+                <w:rFonts w:ascii="Arial" w:hAnsi="Arial" w:cs="Arial"/>
+                <w:sz w:val="24"/>
+                <w:szCs w:val="24"/>
+              </w:rPr>
+              <w:t>ethnicity_horizontal_stacked_</w:t>
+            </w:r>
+            <w:r>
+              <w:rPr>
+                <w:rFonts w:ascii="Arial" w:hAnsi="Arial" w:cs="Arial"/>
+                <w:sz w:val="24"/>
+                <w:szCs w:val="24"/>
+              </w:rPr>
+              <w:t>appendix_</w:t>
+            </w:r>
+            <w:r>
+              <w:rPr>
+                <w:rFonts w:ascii="Arial" w:hAnsi="Arial" w:cs="Arial"/>
+                <w:sz w:val="24"/>
+                <w:szCs w:val="24"/>
+              </w:rPr>
+              <w:t>plot</w:t>
+            </w:r>
+            <w:r>
+              <w:rPr>
+                <w:rFonts w:ascii="Arial" w:hAnsi="Arial" w:cs="Arial"/>
+                <w:sz w:val="24"/>
+                <w:szCs w:val="24"/>
+              </w:rPr>
+              <w:t>’,’center’,6.5)</w:t>
+            </w:r>
+          </w:p>
+          <w:p>
+            <w:r>
+              <w:rPr>
+                <w:rFonts w:ascii="Arial" w:hAnsi="Arial" w:cs="Arial"/>
+              </w:rPr>
+              <w:t>}}</w:t>
+            </w:r>
+          </w:p>
+        </w:tc>
+      </w:tr>
+      <w:tr>
+        <w:tc>
+          <w:tcPr>
+            <w:tcW w:w="9576" w:type="dxa"/>
+          </w:tcPr>
+          <w:p>
+            <w:pPr>
+              <w:jc w:val="center"/>
+            </w:pPr>
+            <w:r>
+              <w:t>All Borough Ethnicity Percentages</w:t>
+            </w:r>
+          </w:p>
+        </w:tc>
+      </w:tr>
+    </w:tbl>
+    <w:p/>
+    <w:p>
+      <w:r>
+        <w:br w:type="page"/>
       </w:r>
     </w:p>
     <w:p/>
@@ -1310,114 +2867,77 @@
                 <w:szCs w:val="24"/>
               </w:rPr>
             </w:pPr>
-            <w:proofErr w:type="spellStart"/>
-            <w:r>
-              <w:rPr>
-                <w:rFonts w:ascii="Arial" w:hAnsi="Arial" w:cs="Arial"/>
-                <w:sz w:val="24"/>
-                <w:szCs w:val="24"/>
-              </w:rPr>
-              <w:t>include_image</w:t>
-            </w:r>
-            <w:proofErr w:type="spellEnd"/>
-            <w:r>
-              <w:rPr>
-                <w:rFonts w:ascii="Arial" w:hAnsi="Arial" w:cs="Arial"/>
-                <w:sz w:val="24"/>
-                <w:szCs w:val="24"/>
-              </w:rPr>
-              <w:t>(‘</w:t>
-            </w:r>
-            <w:r>
-              <w:rPr>
-                <w:rFonts w:ascii="Arial" w:hAnsi="Arial" w:cs="Arial"/>
-                <w:sz w:val="24"/>
-                <w:szCs w:val="24"/>
-              </w:rPr>
-              <w:t>earnings_rankings_by_borough_plot</w:t>
-            </w:r>
-            <w:r>
-              <w:rPr>
-                <w:rFonts w:ascii="Arial" w:hAnsi="Arial" w:cs="Arial"/>
-                <w:sz w:val="24"/>
-                <w:szCs w:val="24"/>
-              </w:rPr>
-              <w:t>’,’left’,6</w:t>
-            </w:r>
-            <w:r>
-              <w:rPr>
-                <w:rFonts w:ascii="Arial" w:hAnsi="Arial" w:cs="Arial"/>
-                <w:sz w:val="24"/>
-                <w:szCs w:val="24"/>
-              </w:rPr>
-              <w:t>.5</w:t>
-            </w:r>
-            <w:r>
-              <w:rPr>
-                <w:rFonts w:ascii="Arial" w:hAnsi="Arial" w:cs="Arial"/>
-                <w:sz w:val="24"/>
-                <w:szCs w:val="24"/>
-              </w:rPr>
-              <w:t>)</w:t>
-            </w:r>
-          </w:p>
-          <w:p>
-            <w:pPr>
-              <w:rPr>
-                <w:rFonts w:ascii="Arial" w:hAnsi="Arial" w:cs="Arial"/>
-                <w:sz w:val="24"/>
-                <w:szCs w:val="24"/>
-              </w:rPr>
-            </w:pPr>
-            <w:r>
-              <w:rPr>
-                <w:rFonts w:ascii="Arial" w:hAnsi="Arial" w:cs="Arial"/>
-                <w:sz w:val="24"/>
-                <w:szCs w:val="24"/>
+            <w:r>
+              <w:rPr>
+                <w:rFonts w:ascii="Arial" w:hAnsi="Arial" w:cs="Arial"/>
+                <w:sz w:val="24"/>
+                <w:szCs w:val="24"/>
+              </w:rPr>
+              <w:t>include_image(‘education</w:t>
+            </w:r>
+            <w:r>
+              <w:rPr>
+                <w:rFonts w:ascii="Arial" w:hAnsi="Arial" w:cs="Arial"/>
+                <w:sz w:val="24"/>
+                <w:szCs w:val="24"/>
+              </w:rPr>
+              <w:t>_horizontal_stacked_</w:t>
+            </w:r>
+            <w:r>
+              <w:rPr>
+                <w:rFonts w:ascii="Arial" w:hAnsi="Arial" w:cs="Arial"/>
+                <w:sz w:val="24"/>
+                <w:szCs w:val="24"/>
+              </w:rPr>
+              <w:t>appendix_</w:t>
+            </w:r>
+            <w:r>
+              <w:rPr>
+                <w:rFonts w:ascii="Arial" w:hAnsi="Arial" w:cs="Arial"/>
+                <w:sz w:val="24"/>
+                <w:szCs w:val="24"/>
+              </w:rPr>
+              <w:t>plot</w:t>
+            </w:r>
+            <w:r>
+              <w:rPr>
+                <w:rFonts w:ascii="Arial" w:hAnsi="Arial" w:cs="Arial"/>
+                <w:sz w:val="24"/>
+                <w:szCs w:val="24"/>
+              </w:rPr>
+              <w:t>’,’center’,6.5)</w:t>
+            </w:r>
+          </w:p>
+          <w:p>
+            <w:r>
+              <w:rPr>
+                <w:rFonts w:ascii="Arial" w:hAnsi="Arial" w:cs="Arial"/>
               </w:rPr>
               <w:t>}}</w:t>
+            </w:r>
+          </w:p>
+        </w:tc>
+      </w:tr>
+      <w:tr>
+        <w:tc>
+          <w:tcPr>
+            <w:tcW w:w="9576" w:type="dxa"/>
+          </w:tcPr>
+          <w:p>
+            <w:pPr>
+              <w:jc w:val="center"/>
+            </w:pPr>
+            <w:r>
+              <w:t>All Borough Education Percentages</w:t>
             </w:r>
           </w:p>
         </w:tc>
       </w:tr>
     </w:tbl>
-    <w:p>
-      <w:pPr>
-        <w:rPr>
-          <w:rFonts w:ascii="Arial" w:hAnsi="Arial" w:cs="Arial"/>
-        </w:rPr>
-      </w:pPr>
-    </w:p>
-    <w:p>
-      <w:pPr>
-        <w:rPr>
-          <w:rFonts w:ascii="Arial" w:hAnsi="Arial" w:cs="Arial"/>
-          <w:sz w:val="24"/>
-          <w:szCs w:val="24"/>
-        </w:rPr>
-      </w:pPr>
+    <w:p/>
+    <w:p>
       <w:r>
-        <w:rPr>
-          <w:rFonts w:ascii="Arial" w:hAnsi="Arial" w:cs="Arial"/>
-          <w:sz w:val="24"/>
-          <w:szCs w:val="24"/>
-        </w:rPr>
         <w:br w:type="page"/>
-      </w:r>
-    </w:p>
-    <w:p>
-      <w:pPr>
-        <w:pStyle w:val="Heading1"/>
-        <w:jc w:val="center"/>
-      </w:pPr>
-    </w:p>
-    <w:p>
-      <w:pPr>
-        <w:pStyle w:val="Heading1"/>
-        <w:jc w:val="center"/>
-      </w:pPr>
-      <w:r>
-        <w:t>Crime</w:t>
       </w:r>
     </w:p>
     <w:p/>
@@ -1484,41 +3004,26 @@
                 <w:sz w:val="24"/>
                 <w:szCs w:val="24"/>
               </w:rPr>
-              <w:t>crime_per_capita_ranking_by_borough_plot</w:t>
-            </w:r>
-            <w:r>
-              <w:rPr>
-                <w:rFonts w:ascii="Arial" w:hAnsi="Arial" w:cs="Arial"/>
-                <w:sz w:val="24"/>
-                <w:szCs w:val="24"/>
-              </w:rPr>
-              <w:t>’,’left’,6</w:t>
-            </w:r>
-            <w:r>
-              <w:rPr>
-                <w:rFonts w:ascii="Arial" w:hAnsi="Arial" w:cs="Arial"/>
-                <w:sz w:val="24"/>
-                <w:szCs w:val="24"/>
-              </w:rPr>
-              <w:t>.5</w:t>
-            </w:r>
-            <w:r>
-              <w:rPr>
-                <w:rFonts w:ascii="Arial" w:hAnsi="Arial" w:cs="Arial"/>
-                <w:sz w:val="24"/>
-                <w:szCs w:val="24"/>
-              </w:rPr>
-              <w:t>)</w:t>
-            </w:r>
-          </w:p>
-          <w:p>
-            <w:pPr>
-              <w:rPr>
-                <w:rFonts w:ascii="Arial" w:hAnsi="Arial" w:cs="Arial"/>
-                <w:sz w:val="24"/>
-                <w:szCs w:val="24"/>
-              </w:rPr>
-            </w:pPr>
+              <w:t>earnings_rankings_by_borough_plot_appendix</w:t>
+            </w:r>
+            <w:r>
+              <w:rPr>
+                <w:rFonts w:ascii="Arial" w:hAnsi="Arial" w:cs="Arial"/>
+                <w:sz w:val="24"/>
+                <w:szCs w:val="24"/>
+              </w:rPr>
+              <w:t>’</w:t>
+            </w:r>
+            <w:r>
+              <w:rPr>
+                <w:rFonts w:ascii="Arial" w:hAnsi="Arial" w:cs="Arial"/>
+                <w:sz w:val="24"/>
+                <w:szCs w:val="24"/>
+              </w:rPr>
+              <w:t>,’left’,6.5)</w:t>
+            </w:r>
+          </w:p>
+          <w:p>
             <w:r>
               <w:rPr>
                 <w:rFonts w:ascii="Arial" w:hAnsi="Arial" w:cs="Arial"/>
@@ -1526,6 +3031,136 @@
                 <w:szCs w:val="24"/>
               </w:rPr>
               <w:t>}}</w:t>
+            </w:r>
+          </w:p>
+        </w:tc>
+      </w:tr>
+      <w:tr>
+        <w:tc>
+          <w:tcPr>
+            <w:tcW w:w="9576" w:type="dxa"/>
+          </w:tcPr>
+          <w:p>
+            <w:pPr>
+              <w:jc w:val="center"/>
+            </w:pPr>
+            <w:r>
+              <w:t>All Borough Earnings</w:t>
+            </w:r>
+            <w:r>
+              <w:t xml:space="preserve"> </w:t>
+            </w:r>
+            <w:r>
+              <w:t>Rankings</w:t>
+            </w:r>
+          </w:p>
+        </w:tc>
+      </w:tr>
+    </w:tbl>
+    <w:p/>
+    <w:tbl>
+      <w:tblPr>
+        <w:tblStyle w:val="TableGrid"/>
+        <w:tblW w:w="0" w:type="auto"/>
+        <w:tblBorders>
+          <w:top w:val="none" w:sz="0" w:space="0" w:color="auto"/>
+          <w:left w:val="none" w:sz="0" w:space="0" w:color="auto"/>
+          <w:bottom w:val="none" w:sz="0" w:space="0" w:color="auto"/>
+          <w:right w:val="none" w:sz="0" w:space="0" w:color="auto"/>
+          <w:insideH w:val="none" w:sz="0" w:space="0" w:color="auto"/>
+          <w:insideV w:val="none" w:sz="0" w:space="0" w:color="auto"/>
+        </w:tblBorders>
+        <w:tblLook w:val="04A0" w:firstRow="1" w:lastRow="0" w:firstColumn="1" w:lastColumn="0" w:noHBand="0" w:noVBand="1"/>
+      </w:tblPr>
+      <w:tblGrid>
+        <w:gridCol w:w="9576"/>
+      </w:tblGrid>
+      <w:tr>
+        <w:tc>
+          <w:tcPr>
+            <w:tcW w:w="9576" w:type="dxa"/>
+          </w:tcPr>
+          <w:p>
+            <w:pPr>
+              <w:rPr>
+                <w:rFonts w:ascii="Arial" w:hAnsi="Arial" w:cs="Arial"/>
+                <w:sz w:val="24"/>
+                <w:szCs w:val="24"/>
+              </w:rPr>
+            </w:pPr>
+            <w:r>
+              <w:rPr>
+                <w:rFonts w:ascii="Arial" w:hAnsi="Arial" w:cs="Arial"/>
+                <w:sz w:val="24"/>
+                <w:szCs w:val="24"/>
+              </w:rPr>
+              <w:t>{{</w:t>
+            </w:r>
+          </w:p>
+          <w:p>
+            <w:pPr>
+              <w:rPr>
+                <w:rFonts w:ascii="Arial" w:hAnsi="Arial" w:cs="Arial"/>
+                <w:sz w:val="24"/>
+                <w:szCs w:val="24"/>
+              </w:rPr>
+            </w:pPr>
+            <w:r>
+              <w:rPr>
+                <w:rFonts w:ascii="Arial" w:hAnsi="Arial" w:cs="Arial"/>
+                <w:sz w:val="24"/>
+                <w:szCs w:val="24"/>
+              </w:rPr>
+              <w:t>include_image(‘</w:t>
+            </w:r>
+            <w:r>
+              <w:rPr>
+                <w:rFonts w:ascii="Arial" w:hAnsi="Arial" w:cs="Arial"/>
+                <w:sz w:val="24"/>
+                <w:szCs w:val="24"/>
+              </w:rPr>
+              <w:t>crime_per_capita_ranking_by_borough_plot_</w:t>
+            </w:r>
+            <w:r>
+              <w:rPr>
+                <w:rFonts w:ascii="Arial" w:hAnsi="Arial" w:cs="Arial"/>
+                <w:sz w:val="24"/>
+                <w:szCs w:val="24"/>
+              </w:rPr>
+              <w:t>appendix’,’left’,6.5)</w:t>
+            </w:r>
+          </w:p>
+          <w:p>
+            <w:pPr>
+              <w:rPr>
+                <w:rFonts w:ascii="Arial" w:hAnsi="Arial" w:cs="Arial"/>
+              </w:rPr>
+            </w:pPr>
+            <w:r>
+              <w:rPr>
+                <w:rFonts w:ascii="Arial" w:hAnsi="Arial" w:cs="Arial"/>
+                <w:sz w:val="24"/>
+                <w:szCs w:val="24"/>
+              </w:rPr>
+              <w:t>}}</w:t>
+            </w:r>
+          </w:p>
+        </w:tc>
+      </w:tr>
+      <w:tr>
+        <w:tc>
+          <w:tcPr>
+            <w:tcW w:w="9576" w:type="dxa"/>
+          </w:tcPr>
+          <w:p>
+            <w:pPr>
+              <w:jc w:val="center"/>
+              <w:rPr>
+                <w:rFonts w:ascii="Arial" w:hAnsi="Arial" w:cs="Arial"/>
+              </w:rPr>
+            </w:pPr>
+            <w:r>
+              <w:t>All Borough Crime Rankings</w:t>
             </w:r>
           </w:p>
         </w:tc>
@@ -2245,6 +3880,7 @@
   <w:style w:type="paragraph" w:default="1" w:styleId="Normal">
     <w:name w:val="Normal"/>
     <w:qFormat/>
+    <w:rsid w:val="00E67D7B"/>
   </w:style>
   <w:style w:type="paragraph" w:styleId="Heading1">
     <w:name w:val="heading 1"/>

</xml_diff>